<commit_message>
Revert "some bug fixes"
This reverts commit 3f813577a8e9dc900c381a9803868ea871e1e7cd.
</commit_message>
<xml_diff>
--- a/template/BP 2004/BP2004_GMS_Abgangszeugnis_Schulpflicht.docx
+++ b/template/BP 2004/BP2004_GMS_Abgangszeugnis_Schulpflicht.docx
@@ -1176,8 +1176,6 @@
               </w:rPr>
               <w:fldChar w:fldCharType="separate"/>
             </w:r>
-            <w:bookmarkStart w:id="2" w:name="_GoBack"/>
-            <w:bookmarkEnd w:id="2"/>
             <w:r>
               <w:rPr>
                 <w:rFonts w:ascii="Arial" w:hAnsi="Arial" w:cs="Arial"/>
@@ -2286,9 +2284,9 @@
               <w:sz w:val="20"/>
               <w:lang w:val="de-DE"/>
             </w:rPr>
-            <w:id w:val="841736315"/>
+            <w:id w:val="1547489757"/>
             <w:placeholder>
-              <w:docPart w:val="78461539BD5B4027B8D3D02569E8A417"/>
+              <w:docPart w:val="5B20451575D34D029BA056E466C11608"/>
             </w:placeholder>
             <w:dropDownList>
               <w:listItem w:displayText="Wahlpflichtbereich" w:value="Wahlpflichtbereich"/>
@@ -2299,6 +2297,7 @@
               <w:listItem w:displayText="${wahlfach_titel}" w:value="${wahlfach_titel}"/>
             </w:dropDownList>
           </w:sdtPr>
+          <w:sdtEndPr/>
           <w:sdtContent>
             <w:tc>
               <w:tcPr>
@@ -2584,9 +2583,9 @@
               <w:sz w:val="20"/>
               <w:szCs w:val="22"/>
             </w:rPr>
-            <w:id w:val="-1814475032"/>
+            <w:id w:val="-802465743"/>
             <w:placeholder>
-              <w:docPart w:val="634020C99FB242E2B53ED72DE64AA1D8"/>
+              <w:docPart w:val="68132CB1594F41E3A5EF2F692EA008B5"/>
             </w:placeholder>
             <w:dropDownList>
               <w:listItem w:value="Wählen Sie ein Element aus."/>
@@ -2595,7 +2594,6 @@
               <w:listItem w:displayText="Profilfach Musik" w:value="Profilfach Musik"/>
               <w:listItem w:displayText="Profilfach Bildende Kunst" w:value="Profilfach Bildende Kunst"/>
               <w:listItem w:displayText="Profilfach Spanisch" w:value="Profilfach Spanisch"/>
-              <w:listItem w:displayText="Profilfach Informatik, Mathematik, Physik" w:value="Profilfach Informatik, Mathematik, Physik"/>
               <w:listItem w:displayText="${profilfach_titel}" w:value="${profilfach_titel}"/>
             </w:dropDownList>
           </w:sdtPr>
@@ -2972,7 +2970,27 @@
                 <w:szCs w:val="20"/>
                 <w:lang w:val="de-DE"/>
               </w:rPr>
-              <w:t xml:space="preserve"> --  </w:t>
+              <w:t xml:space="preserve"> </w:t>
+            </w:r>
+            <w:r>
+              <w:rPr>
+                <w:rFonts w:ascii="Arial" w:hAnsi="Arial" w:cs="Arial"/>
+                <w:noProof/>
+                <w:sz w:val="20"/>
+                <w:szCs w:val="20"/>
+                <w:lang w:val="de-DE"/>
+              </w:rPr>
+              <w:t>--</w:t>
+            </w:r>
+            <w:r>
+              <w:rPr>
+                <w:rFonts w:ascii="Arial" w:hAnsi="Arial" w:cs="Arial"/>
+                <w:noProof/>
+                <w:sz w:val="20"/>
+                <w:szCs w:val="20"/>
+                <w:lang w:val="de-DE"/>
+              </w:rPr>
+              <w:t xml:space="preserve">  </w:t>
             </w:r>
             <w:r>
               <w:rPr>
@@ -3873,6 +3891,7 @@
         </w:rPr>
         <w:fldChar w:fldCharType="separate"/>
       </w:r>
+      <w:bookmarkStart w:id="2" w:name="_GoBack"/>
       <w:r>
         <w:rPr>
           <w:rFonts w:ascii="Arial" w:hAnsi="Arial" w:cs="Arial"/>
@@ -3883,6 +3902,7 @@
         </w:rPr>
         <w:t>${ags}</w:t>
       </w:r>
+      <w:bookmarkEnd w:id="2"/>
       <w:r>
         <w:rPr>
           <w:rFonts w:ascii="Arial" w:hAnsi="Arial" w:cs="Arial"/>
@@ -6146,6 +6166,67 @@
     </w:docPart>
     <w:docPart>
       <w:docPartPr>
+        <w:name w:val="5B20451575D34D029BA056E466C11608"/>
+        <w:category>
+          <w:name w:val="Общие"/>
+          <w:gallery w:val="placeholder"/>
+        </w:category>
+        <w:types>
+          <w:type w:val="bbPlcHdr"/>
+        </w:types>
+        <w:behaviors>
+          <w:behavior w:val="content"/>
+        </w:behaviors>
+        <w:guid w:val="{14949F72-18A8-4408-976E-298668E88F7B}"/>
+      </w:docPartPr>
+      <w:docPartBody>
+        <w:p>
+          <w:pPr>
+            <w:pStyle w:val="5B20451575D34D029BA056E466C11608"/>
+          </w:pPr>
+          <w:r>
+            <w:rPr>
+              <w:rStyle w:val="a3"/>
+            </w:rPr>
+            <w:t>Wählen Sie ein Element aus.</w:t>
+          </w:r>
+        </w:p>
+      </w:docPartBody>
+    </w:docPart>
+    <w:docPart>
+      <w:docPartPr>
+        <w:name w:val="68132CB1594F41E3A5EF2F692EA008B5"/>
+        <w:category>
+          <w:name w:val="Общие"/>
+          <w:gallery w:val="placeholder"/>
+        </w:category>
+        <w:types>
+          <w:type w:val="bbPlcHdr"/>
+        </w:types>
+        <w:behaviors>
+          <w:behavior w:val="content"/>
+        </w:behaviors>
+        <w:guid w:val="{841DEA02-2C57-48AA-9174-C8F9B519DA68}"/>
+      </w:docPartPr>
+      <w:docPartBody>
+        <w:p>
+          <w:pPr>
+            <w:pStyle w:val="68132CB1594F41E3A5EF2F692EA008B5"/>
+          </w:pPr>
+          <w:r>
+            <w:rPr>
+              <w:rStyle w:val="a3"/>
+              <w:sz w:val="14"/>
+              <w:szCs w:val="14"/>
+              <w:lang w:val="de-DE"/>
+            </w:rPr>
+            <w:t>Wählen Sie ein Element aus.</w:t>
+          </w:r>
+        </w:p>
+      </w:docPartBody>
+    </w:docPart>
+    <w:docPart>
+      <w:docPartPr>
         <w:name w:val="7E804C4E3451414DB70DF7E975C39BB9"/>
         <w:category>
           <w:name w:val="Общие"/>
@@ -6688,67 +6769,6 @@
         </w:p>
       </w:docPartBody>
     </w:docPart>
-    <w:docPart>
-      <w:docPartPr>
-        <w:name w:val="78461539BD5B4027B8D3D02569E8A417"/>
-        <w:category>
-          <w:name w:val="Общие"/>
-          <w:gallery w:val="placeholder"/>
-        </w:category>
-        <w:types>
-          <w:type w:val="bbPlcHdr"/>
-        </w:types>
-        <w:behaviors>
-          <w:behavior w:val="content"/>
-        </w:behaviors>
-        <w:guid w:val="{9A55A893-AD82-4F92-BD2D-3EB36FDECDD4}"/>
-      </w:docPartPr>
-      <w:docPartBody>
-        <w:p>
-          <w:pPr>
-            <w:pStyle w:val="78461539BD5B4027B8D3D02569E8A417"/>
-          </w:pPr>
-          <w:r>
-            <w:rPr>
-              <w:rStyle w:val="a3"/>
-            </w:rPr>
-            <w:t>Wählen Sie ein Element aus.</w:t>
-          </w:r>
-        </w:p>
-      </w:docPartBody>
-    </w:docPart>
-    <w:docPart>
-      <w:docPartPr>
-        <w:name w:val="634020C99FB242E2B53ED72DE64AA1D8"/>
-        <w:category>
-          <w:name w:val="Общие"/>
-          <w:gallery w:val="placeholder"/>
-        </w:category>
-        <w:types>
-          <w:type w:val="bbPlcHdr"/>
-        </w:types>
-        <w:behaviors>
-          <w:behavior w:val="content"/>
-        </w:behaviors>
-        <w:guid w:val="{9C3EFC75-3C72-4869-82AE-EBD32E2B946B}"/>
-      </w:docPartPr>
-      <w:docPartBody>
-        <w:p>
-          <w:pPr>
-            <w:pStyle w:val="634020C99FB242E2B53ED72DE64AA1D8"/>
-          </w:pPr>
-          <w:r>
-            <w:rPr>
-              <w:rStyle w:val="a3"/>
-              <w:sz w:val="14"/>
-              <w:szCs w:val="14"/>
-              <w:lang w:val="de-DE"/>
-            </w:rPr>
-            <w:t>Wählen Sie ein Element aus.</w:t>
-          </w:r>
-        </w:p>
-      </w:docPartBody>
-    </w:docPart>
   </w:docParts>
 </w:glossaryDocument>
 </file>
@@ -6825,16 +6845,12 @@
     <w:rsidRoot w:val="0044311F"/>
     <w:rsid w:val="00222C56"/>
     <w:rsid w:val="0029401D"/>
-    <w:rsid w:val="003A6224"/>
     <w:rsid w:val="0044311F"/>
     <w:rsid w:val="00573D14"/>
-    <w:rsid w:val="005E1BE3"/>
-    <w:rsid w:val="009436CD"/>
     <w:rsid w:val="0095205A"/>
     <w:rsid w:val="00BB184B"/>
     <w:rsid w:val="00E14FE7"/>
     <w:rsid w:val="00E71844"/>
-    <w:rsid w:val="00FC4507"/>
     <w:rsid w:val="00FE3544"/>
   </w:rsids>
   <m:mathPr>
@@ -7288,7 +7304,7 @@
     <w:name w:val="Placeholder Text"/>
     <w:basedOn w:val="a0"/>
     <w:uiPriority w:val="99"/>
-    <w:rsid w:val="009436CD"/>
+    <w:rsid w:val="0095205A"/>
     <w:rPr>
       <w:color w:val="808080"/>
     </w:rPr>
@@ -7504,89 +7520,118 @@
   <w:style w:type="paragraph" w:customStyle="1" w:styleId="7E804C4E3451414DB70DF7E975C39BB9">
     <w:name w:val="7E804C4E3451414DB70DF7E975C39BB9"/>
     <w:rsid w:val="0095205A"/>
+    <w:rPr>
+      <w:lang w:val="ru-UA" w:eastAsia="ru-UA"/>
+    </w:rPr>
   </w:style>
   <w:style w:type="paragraph" w:customStyle="1" w:styleId="FD66118935E9420FAC374A6B55534E78">
     <w:name w:val="FD66118935E9420FAC374A6B55534E78"/>
     <w:rsid w:val="0095205A"/>
+    <w:rPr>
+      <w:lang w:val="ru-UA" w:eastAsia="ru-UA"/>
+    </w:rPr>
   </w:style>
   <w:style w:type="paragraph" w:customStyle="1" w:styleId="B3E0BF2D72574D17A67AAB7BB4A74A23">
     <w:name w:val="B3E0BF2D72574D17A67AAB7BB4A74A23"/>
     <w:rsid w:val="0095205A"/>
+    <w:rPr>
+      <w:lang w:val="ru-UA" w:eastAsia="ru-UA"/>
+    </w:rPr>
   </w:style>
   <w:style w:type="paragraph" w:customStyle="1" w:styleId="06946B5700D14D03BFE7A250D6C88C90">
     <w:name w:val="06946B5700D14D03BFE7A250D6C88C90"/>
     <w:rsid w:val="0095205A"/>
+    <w:rPr>
+      <w:lang w:val="ru-UA" w:eastAsia="ru-UA"/>
+    </w:rPr>
   </w:style>
   <w:style w:type="paragraph" w:customStyle="1" w:styleId="14FF6204D77441CF9EC970F25AE9B258">
     <w:name w:val="14FF6204D77441CF9EC970F25AE9B258"/>
     <w:rsid w:val="0095205A"/>
+    <w:rPr>
+      <w:lang w:val="ru-UA" w:eastAsia="ru-UA"/>
+    </w:rPr>
   </w:style>
   <w:style w:type="paragraph" w:customStyle="1" w:styleId="31EF932ED2924F2C883357BAAF100681">
     <w:name w:val="31EF932ED2924F2C883357BAAF100681"/>
     <w:rsid w:val="0095205A"/>
+    <w:rPr>
+      <w:lang w:val="ru-UA" w:eastAsia="ru-UA"/>
+    </w:rPr>
   </w:style>
   <w:style w:type="paragraph" w:customStyle="1" w:styleId="06BD30C5241A4B98B91E8EA7C3857F6C">
     <w:name w:val="06BD30C5241A4B98B91E8EA7C3857F6C"/>
     <w:rsid w:val="0095205A"/>
+    <w:rPr>
+      <w:lang w:val="ru-UA" w:eastAsia="ru-UA"/>
+    </w:rPr>
   </w:style>
   <w:style w:type="paragraph" w:customStyle="1" w:styleId="E2807ECD785A409E994DB5F9FECF1325">
     <w:name w:val="E2807ECD785A409E994DB5F9FECF1325"/>
     <w:rsid w:val="0095205A"/>
+    <w:rPr>
+      <w:lang w:val="ru-UA" w:eastAsia="ru-UA"/>
+    </w:rPr>
   </w:style>
   <w:style w:type="paragraph" w:customStyle="1" w:styleId="F43BDE8996014A6A9AA79220AC392573">
     <w:name w:val="F43BDE8996014A6A9AA79220AC392573"/>
     <w:rsid w:val="0095205A"/>
+    <w:rPr>
+      <w:lang w:val="ru-UA" w:eastAsia="ru-UA"/>
+    </w:rPr>
   </w:style>
   <w:style w:type="paragraph" w:customStyle="1" w:styleId="E3ECB5D8FEB840C8A24E4BBA14294236">
     <w:name w:val="E3ECB5D8FEB840C8A24E4BBA14294236"/>
     <w:rsid w:val="0095205A"/>
+    <w:rPr>
+      <w:lang w:val="ru-UA" w:eastAsia="ru-UA"/>
+    </w:rPr>
   </w:style>
   <w:style w:type="paragraph" w:customStyle="1" w:styleId="FC765EF529D4402986BED520AAC73C1D">
     <w:name w:val="FC765EF529D4402986BED520AAC73C1D"/>
     <w:rsid w:val="0095205A"/>
+    <w:rPr>
+      <w:lang w:val="ru-UA" w:eastAsia="ru-UA"/>
+    </w:rPr>
   </w:style>
   <w:style w:type="paragraph" w:customStyle="1" w:styleId="202E33DD57104292BE2D89EB89B4D362">
     <w:name w:val="202E33DD57104292BE2D89EB89B4D362"/>
     <w:rsid w:val="0095205A"/>
+    <w:rPr>
+      <w:lang w:val="ru-UA" w:eastAsia="ru-UA"/>
+    </w:rPr>
   </w:style>
   <w:style w:type="paragraph" w:customStyle="1" w:styleId="2BDD827EF5014F7ABCDE3A3F182D19BB">
     <w:name w:val="2BDD827EF5014F7ABCDE3A3F182D19BB"/>
     <w:rsid w:val="0095205A"/>
+    <w:rPr>
+      <w:lang w:val="ru-UA" w:eastAsia="ru-UA"/>
+    </w:rPr>
   </w:style>
   <w:style w:type="paragraph" w:customStyle="1" w:styleId="BC3BC20B79024667850E08D198E0E553">
     <w:name w:val="BC3BC20B79024667850E08D198E0E553"/>
     <w:rsid w:val="0095205A"/>
+    <w:rPr>
+      <w:lang w:val="ru-UA" w:eastAsia="ru-UA"/>
+    </w:rPr>
   </w:style>
   <w:style w:type="paragraph" w:customStyle="1" w:styleId="0F03617897294ECBA60B865D7ECEB2C0">
     <w:name w:val="0F03617897294ECBA60B865D7ECEB2C0"/>
     <w:rsid w:val="0095205A"/>
+    <w:rPr>
+      <w:lang w:val="ru-UA" w:eastAsia="ru-UA"/>
+    </w:rPr>
   </w:style>
   <w:style w:type="paragraph" w:customStyle="1" w:styleId="C319F6B23ED342AD918C047F2536E4C9">
     <w:name w:val="C319F6B23ED342AD918C047F2536E4C9"/>
     <w:rsid w:val="0095205A"/>
+    <w:rPr>
+      <w:lang w:val="ru-UA" w:eastAsia="ru-UA"/>
+    </w:rPr>
   </w:style>
   <w:style w:type="paragraph" w:customStyle="1" w:styleId="4C5DA080B0F1491D8A99C3DA4BA2606C">
     <w:name w:val="4C5DA080B0F1491D8A99C3DA4BA2606C"/>
     <w:rsid w:val="0095205A"/>
-  </w:style>
-  <w:style w:type="paragraph" w:customStyle="1" w:styleId="32BB3065DA394D17A30F16134313A867">
-    <w:name w:val="32BB3065DA394D17A30F16134313A867"/>
-    <w:rsid w:val="00FC4507"/>
-  </w:style>
-  <w:style w:type="paragraph" w:customStyle="1" w:styleId="109A15D21CB74CFC8B7BCD763B2AB07C">
-    <w:name w:val="109A15D21CB74CFC8B7BCD763B2AB07C"/>
-    <w:rsid w:val="00FC4507"/>
-  </w:style>
-  <w:style w:type="paragraph" w:customStyle="1" w:styleId="78461539BD5B4027B8D3D02569E8A417">
-    <w:name w:val="78461539BD5B4027B8D3D02569E8A417"/>
-    <w:rsid w:val="009436CD"/>
-    <w:rPr>
-      <w:lang w:val="ru-UA" w:eastAsia="ru-UA"/>
-    </w:rPr>
-  </w:style>
-  <w:style w:type="paragraph" w:customStyle="1" w:styleId="634020C99FB242E2B53ED72DE64AA1D8">
-    <w:name w:val="634020C99FB242E2B53ED72DE64AA1D8"/>
-    <w:rsid w:val="009436CD"/>
     <w:rPr>
       <w:lang w:val="ru-UA" w:eastAsia="ru-UA"/>
     </w:rPr>
@@ -7924,7 +7969,7 @@
 </file>
 
 <file path=customXml/itemProps1.xml><?xml version="1.0" encoding="utf-8"?>
-<ds:datastoreItem xmlns:ds="http://schemas.openxmlformats.org/officeDocument/2006/customXml" ds:itemID="{A8C619C9-B0BB-4FE6-A64B-DA1546E9F030}">
+<ds:datastoreItem xmlns:ds="http://schemas.openxmlformats.org/officeDocument/2006/customXml" ds:itemID="{86C1D8E0-21CB-463F-9560-8023B318F41F}">
   <ds:schemaRefs>
     <ds:schemaRef ds:uri="http://schemas.openxmlformats.org/officeDocument/2006/bibliography"/>
   </ds:schemaRefs>

</xml_diff>